<commit_message>
Sync Resources.docx in Rproject with Google Docs, Resources, Edit Google Doc version and copy here
</commit_message>
<xml_diff>
--- a/Analysis/Resources.docx
+++ b/Analysis/Resources.docx
@@ -2,6 +2,101 @@
 <file path=word/document.xml><?xml version="1.0" encoding="utf-8"?>
 <w:document xmlns:wpc="http://schemas.microsoft.com/office/word/2010/wordprocessingCanvas" xmlns:cx="http://schemas.microsoft.com/office/drawing/2014/chartex" xmlns:cx1="http://schemas.microsoft.com/office/drawing/2015/9/8/chartex" xmlns:cx2="http://schemas.microsoft.com/office/drawing/2015/10/21/chartex" xmlns:cx3="http://schemas.microsoft.com/office/drawing/2016/5/9/chartex" xmlns:cx4="http://schemas.microsoft.com/office/drawing/2016/5/10/chartex" xmlns:cx5="http://schemas.microsoft.com/office/drawing/2016/5/11/chartex" xmlns:cx6="http://schemas.microsoft.com/office/drawing/2016/5/12/chartex" xmlns:cx7="http://schemas.microsoft.com/office/drawing/2016/5/13/chartex" xmlns:cx8="http://schemas.microsoft.com/office/drawing/2016/5/14/chartex" xmlns:mc="http://schemas.openxmlformats.org/markup-compatibility/2006" xmlns:aink="http://schemas.microsoft.com/office/drawing/2016/ink" xmlns:am3d="http://schemas.microsoft.com/office/drawing/2017/model3d" xmlns:o="urn:schemas-microsoft-com:office:office" xmlns:r="http://schemas.openxmlformats.org/officeDocument/2006/relationships" xmlns:m="http://schemas.openxmlformats.org/officeDocument/2006/math" xmlns:v="urn:schemas-microsoft-com:vml" xmlns:wp14="http://schemas.microsoft.com/office/word/2010/wordprocessingDrawing" xmlns:wp="http://schemas.openxmlformats.org/drawingml/2006/wordprocessingDrawing" xmlns:w10="urn:schemas-microsoft-com:office:word" xmlns:w="http://schemas.openxmlformats.org/wordprocessingml/2006/main" xmlns:w14="http://schemas.microsoft.com/office/word/2010/wordml" xmlns:w15="http://schemas.microsoft.com/office/word/2012/wordml" xmlns:w16cex="http://schemas.microsoft.com/office/word/2018/wordml/cex" xmlns:w16cid="http://schemas.microsoft.com/office/word/2016/wordml/cid" xmlns:w16="http://schemas.microsoft.com/office/word/2018/wordml" xmlns:w16sdtdh="http://schemas.microsoft.com/office/word/2020/wordml/sdtdatahash" xmlns:w16se="http://schemas.microsoft.com/office/word/2015/wordml/symex" xmlns:wpg="http://schemas.microsoft.com/office/word/2010/wordprocessingGroup" xmlns:wpi="http://schemas.microsoft.com/office/word/2010/wordprocessingInk" xmlns:wne="http://schemas.microsoft.com/office/word/2006/wordml" xmlns:wps="http://schemas.microsoft.com/office/word/2010/wordprocessingShape" mc:Ignorable="w14 w15 w16se w16cid w16 w16cex w16sdtdh wp14">
   <w:body>
+    <w:p>
+      <w:pPr>
+        <w:rPr>
+          <w:b/>
+          <w:bCs/>
+          <w:color w:val="FF0000"/>
+        </w:rPr>
+      </w:pPr>
+      <w:r>
+        <w:rPr>
+          <w:b/>
+          <w:bCs/>
+          <w:color w:val="FF0000"/>
+        </w:rPr>
+        <w:t>DO NOT EDIT THIS DOCUMENT</w:t>
+      </w:r>
+    </w:p>
+    <w:p>
+      <w:r>
+        <w:t>Edit “</w:t>
+      </w:r>
+      <w:proofErr w:type="spellStart"/>
+      <w:proofErr w:type="gramStart"/>
+      <w:r>
+        <w:t>Resources.docx”under</w:t>
+      </w:r>
+      <w:proofErr w:type="spellEnd"/>
+      <w:proofErr w:type="gramEnd"/>
+      <w:r>
+        <w:t xml:space="preserve"> Google Docs, </w:t>
+      </w:r>
+      <w:r>
+        <w:t>“</w:t>
+      </w:r>
+      <w:r>
+        <w:t>not owned by me</w:t>
+      </w:r>
+      <w:r>
+        <w:t>”</w:t>
+      </w:r>
+      <w:r>
+        <w:t xml:space="preserve"> and copy here</w:t>
+      </w:r>
+    </w:p>
+    <w:p>
+      <w:r>
+        <w:t xml:space="preserve">See also </w:t>
+      </w:r>
+      <w:r>
+        <w:t>“</w:t>
+      </w:r>
+      <w:r>
+        <w:t>GAM edited bookmarks 2022-01-27.docx</w:t>
+      </w:r>
+      <w:r>
+        <w:t>”</w:t>
+      </w:r>
+      <w:r>
+        <w:t xml:space="preserve">, </w:t>
+      </w:r>
+      <w:r>
+        <w:t>“</w:t>
+      </w:r>
+      <w:r>
+        <w:t>owned by me</w:t>
+      </w:r>
+      <w:r>
+        <w:t>”</w:t>
+      </w:r>
+      <w:r>
+        <w:t xml:space="preserve"> for potentially useful bookmarks</w:t>
+      </w:r>
+    </w:p>
+    <w:p>
+      <w:r>
+        <w:t xml:space="preserve">   And personal related bookmarks</w:t>
+      </w:r>
+    </w:p>
+    <w:p>
+      <w:r>
+        <w:t>Insert c</w:t>
+      </w:r>
+      <w:r>
+        <w:t xml:space="preserve">opy </w:t>
+      </w:r>
+      <w:r>
+        <w:t>below</w:t>
+      </w:r>
+      <w:r>
+        <w:t xml:space="preserve"> </w:t>
+      </w:r>
+      <w:r>
+        <w:t>----&gt;</w:t>
+      </w:r>
+    </w:p>
     <w:p/>
     <w:p>
       <w:pPr>
@@ -17,20 +112,31 @@
         </w:rPr>
         <w:t>Resources for GAM Exploration</w:t>
       </w:r>
-    </w:p>
-    <w:p>
-      <w:pPr>
-        <w:rPr>
-          <w:b/>
-          <w:bCs/>
-        </w:rPr>
-      </w:pPr>
-    </w:p>
-    <w:p>
-      <w:pPr>
-        <w:rPr>
-          <w:b/>
-          <w:bCs/>
+      <w:r>
+        <w:rPr>
+          <w:b/>
+          <w:bCs/>
+        </w:rPr>
+        <w:t xml:space="preserve"> – updated 2022-02-04</w:t>
+      </w:r>
+    </w:p>
+    <w:p>
+      <w:pPr>
+        <w:rPr>
+          <w:b/>
+          <w:bCs/>
+        </w:rPr>
+      </w:pPr>
+    </w:p>
+    <w:p>
+      <w:pPr>
+        <w:pStyle w:val="NormalWeb"/>
+        <w:spacing w:before="0" w:beforeAutospacing="0" w:after="0" w:afterAutospacing="0"/>
+        <w:rPr>
+          <w:rFonts w:ascii="Calibri" w:hAnsi="Calibri" w:cs="Calibri"/>
+          <w:b/>
+          <w:bCs/>
+          <w:color w:val="000000"/>
         </w:rPr>
       </w:pPr>
       <w:r>
@@ -40,6 +146,198 @@
         </w:rPr>
         <w:t>GAM</w:t>
       </w:r>
+      <w:r>
+        <w:rPr>
+          <w:b/>
+          <w:bCs/>
+        </w:rPr>
+        <w:t xml:space="preserve"> c</w:t>
+      </w:r>
+      <w:r>
+        <w:rPr>
+          <w:rFonts w:ascii="Calibri" w:hAnsi="Calibri" w:cs="Calibri"/>
+          <w:b/>
+          <w:bCs/>
+          <w:color w:val="000000"/>
+        </w:rPr>
+        <w:t>ourse/tutorials</w:t>
+      </w:r>
+    </w:p>
+    <w:p>
+      <w:pPr>
+        <w:pStyle w:val="NormalWeb"/>
+        <w:spacing w:before="0" w:beforeAutospacing="0" w:after="0" w:afterAutospacing="0"/>
+        <w:rPr>
+          <w:rFonts w:ascii="Calibri" w:hAnsi="Calibri" w:cs="Calibri"/>
+          <w:b/>
+          <w:bCs/>
+          <w:color w:val="000000"/>
+        </w:rPr>
+      </w:pPr>
+    </w:p>
+    <w:p>
+      <w:pPr>
+        <w:pStyle w:val="NormalWeb"/>
+        <w:spacing w:before="0" w:beforeAutospacing="0" w:after="0" w:afterAutospacing="0"/>
+      </w:pPr>
+      <w:r>
+        <w:rPr>
+          <w:rFonts w:ascii="Calibri" w:hAnsi="Calibri" w:cs="Calibri"/>
+          <w:b/>
+          <w:bCs/>
+          <w:color w:val="000000"/>
+        </w:rPr>
+        <w:t xml:space="preserve">Introductory course </w:t>
+      </w:r>
+      <w:r>
+        <w:rPr>
+          <w:rFonts w:ascii="Calibri" w:hAnsi="Calibri" w:cs="Calibri"/>
+          <w:color w:val="000000"/>
+        </w:rPr>
+        <w:t>for GAM by Noam Ross, 2019, text/slides</w:t>
+      </w:r>
+    </w:p>
+    <w:p>
+      <w:pPr>
+        <w:pStyle w:val="NormalWeb"/>
+        <w:spacing w:before="0" w:beforeAutospacing="0" w:after="0" w:afterAutospacing="0"/>
+      </w:pPr>
+      <w:hyperlink r:id="rId4" w:history="1">
+        <w:r>
+          <w:rPr>
+            <w:rStyle w:val="Hyperlink"/>
+            <w:rFonts w:ascii="Calibri" w:hAnsi="Calibri" w:cs="Calibri"/>
+            <w:color w:val="000000"/>
+          </w:rPr>
+          <w:t>https://noamross.github.io/gams-in-r-course/</w:t>
+        </w:r>
+      </w:hyperlink>
+    </w:p>
+    <w:p/>
+    <w:p>
+      <w:pPr>
+        <w:pStyle w:val="NormalWeb"/>
+        <w:spacing w:before="0" w:beforeAutospacing="0" w:after="0" w:afterAutospacing="0"/>
+      </w:pPr>
+      <w:r>
+        <w:rPr>
+          <w:rFonts w:ascii="Calibri" w:hAnsi="Calibri" w:cs="Calibri"/>
+          <w:b/>
+          <w:bCs/>
+          <w:color w:val="000000"/>
+        </w:rPr>
+        <w:t xml:space="preserve">Video: Introduction to Generalized Additive Models with R and </w:t>
+      </w:r>
+      <w:proofErr w:type="spellStart"/>
+      <w:r>
+        <w:rPr>
+          <w:rFonts w:ascii="Calibri" w:hAnsi="Calibri" w:cs="Calibri"/>
+          <w:b/>
+          <w:bCs/>
+          <w:color w:val="000000"/>
+        </w:rPr>
+        <w:t>mgcv</w:t>
+      </w:r>
+      <w:proofErr w:type="spellEnd"/>
+    </w:p>
+    <w:p>
+      <w:pPr>
+        <w:pStyle w:val="NormalWeb"/>
+        <w:spacing w:before="0" w:beforeAutospacing="0" w:after="0" w:afterAutospacing="0"/>
+      </w:pPr>
+      <w:r>
+        <w:rPr>
+          <w:rFonts w:ascii="Calibri" w:hAnsi="Calibri" w:cs="Calibri"/>
+          <w:color w:val="000000"/>
+        </w:rPr>
+        <w:t xml:space="preserve">3:22 </w:t>
+      </w:r>
+      <w:proofErr w:type="spellStart"/>
+      <w:r>
+        <w:rPr>
+          <w:rFonts w:ascii="Calibri" w:hAnsi="Calibri" w:cs="Calibri"/>
+          <w:color w:val="000000"/>
+        </w:rPr>
+        <w:t>hr</w:t>
+      </w:r>
+      <w:proofErr w:type="spellEnd"/>
+      <w:r>
+        <w:rPr>
+          <w:rFonts w:ascii="Calibri" w:hAnsi="Calibri" w:cs="Calibri"/>
+          <w:color w:val="000000"/>
+        </w:rPr>
+        <w:t xml:space="preserve"> by Gavin Simpson, in depth discussion of parameters and examples with multiple variables</w:t>
+      </w:r>
+    </w:p>
+    <w:p>
+      <w:pPr>
+        <w:pStyle w:val="NormalWeb"/>
+        <w:spacing w:before="0" w:beforeAutospacing="0" w:after="0" w:afterAutospacing="0"/>
+      </w:pPr>
+      <w:hyperlink r:id="rId5" w:history="1">
+        <w:r>
+          <w:rPr>
+            <w:rStyle w:val="Hyperlink"/>
+            <w:rFonts w:ascii="Calibri" w:hAnsi="Calibri" w:cs="Calibri"/>
+            <w:color w:val="1155CC"/>
+          </w:rPr>
+          <w:t>https://www.youtube.com/watch?v=sgw4cu8hrZM</w:t>
+        </w:r>
+      </w:hyperlink>
+    </w:p>
+    <w:p>
+      <w:pPr>
+        <w:pStyle w:val="NormalWeb"/>
+        <w:spacing w:before="0" w:beforeAutospacing="0" w:after="0" w:afterAutospacing="0"/>
+      </w:pPr>
+      <w:r>
+        <w:rPr>
+          <w:rFonts w:ascii="Calibri" w:hAnsi="Calibri" w:cs="Calibri"/>
+          <w:b/>
+          <w:bCs/>
+          <w:color w:val="000000"/>
+        </w:rPr>
+        <w:t xml:space="preserve">Slides </w:t>
+      </w:r>
+      <w:r>
+        <w:rPr>
+          <w:rFonts w:ascii="Calibri" w:hAnsi="Calibri" w:cs="Calibri"/>
+          <w:color w:val="000000"/>
+        </w:rPr>
+        <w:t xml:space="preserve">for above Gavin </w:t>
+      </w:r>
+      <w:proofErr w:type="gramStart"/>
+      <w:r>
+        <w:rPr>
+          <w:rFonts w:ascii="Calibri" w:hAnsi="Calibri" w:cs="Calibri"/>
+          <w:color w:val="000000"/>
+        </w:rPr>
+        <w:t>Simpson  Intro</w:t>
+      </w:r>
+      <w:proofErr w:type="gramEnd"/>
+      <w:r>
+        <w:rPr>
+          <w:rFonts w:ascii="Calibri" w:hAnsi="Calibri" w:cs="Calibri"/>
+          <w:color w:val="000000"/>
+        </w:rPr>
+        <w:t xml:space="preserve"> seminar</w:t>
+      </w:r>
+    </w:p>
+    <w:p>
+      <w:pPr>
+        <w:pStyle w:val="NormalWeb"/>
+        <w:spacing w:before="0" w:beforeAutospacing="0" w:after="0" w:afterAutospacing="0"/>
+      </w:pPr>
+      <w:hyperlink r:id="rId6" w:anchor="1" w:history="1">
+        <w:r>
+          <w:rPr>
+            <w:rStyle w:val="Hyperlink"/>
+            <w:rFonts w:ascii="Calibri" w:hAnsi="Calibri" w:cs="Calibri"/>
+            <w:color w:val="0563C1"/>
+          </w:rPr>
+          <w:t>https://fromthebottomoftheheap.net/slides/gam-intro-webinar-2020/gam-intro.html#1</w:t>
+        </w:r>
+      </w:hyperlink>
     </w:p>
     <w:p>
       <w:pPr>
@@ -65,7 +363,7 @@
       </w:r>
     </w:p>
     <w:p>
-      <w:hyperlink r:id="rId4" w:history="1">
+      <w:hyperlink r:id="rId7" w:history="1">
         <w:r>
           <w:rPr>
             <w:rStyle w:val="Hyperlink"/>
@@ -77,16 +375,14 @@
     <w:p/>
     <w:p>
       <w:r>
-        <w:t>See list of videos for GAM below</w:t>
-      </w:r>
-    </w:p>
-    <w:p>
-      <w:pPr>
-        <w:rPr>
-          <w:b/>
-          <w:bCs/>
-        </w:rPr>
-      </w:pPr>
+        <w:t xml:space="preserve">See list of </w:t>
+      </w:r>
+      <w:r>
+        <w:t xml:space="preserve">other </w:t>
+      </w:r>
+      <w:r>
+        <w:t>videos for GAM below</w:t>
+      </w:r>
     </w:p>
     <w:p>
       <w:pPr>
@@ -177,7 +473,7 @@
       </w:r>
     </w:p>
     <w:p>
-      <w:hyperlink r:id="rId5" w:history="1">
+      <w:hyperlink r:id="rId8" w:history="1">
         <w:r>
           <w:rPr>
             <w:rStyle w:val="Hyperlink"/>
@@ -223,7 +519,7 @@
       </w:r>
     </w:p>
     <w:p>
-      <w:hyperlink r:id="rId6" w:history="1">
+      <w:hyperlink r:id="rId9" w:history="1">
         <w:r>
           <w:rPr>
             <w:rStyle w:val="Hyperlink"/>
@@ -267,7 +563,7 @@
       </w:r>
     </w:p>
     <w:p>
-      <w:hyperlink r:id="rId7" w:history="1">
+      <w:hyperlink r:id="rId10" w:history="1">
         <w:r>
           <w:rPr>
             <w:rStyle w:val="Hyperlink"/>
@@ -318,7 +614,7 @@
       </w:r>
     </w:p>
     <w:p>
-      <w:hyperlink r:id="rId8" w:history="1">
+      <w:hyperlink r:id="rId11" w:history="1">
         <w:r>
           <w:rPr>
             <w:rStyle w:val="Hyperlink"/>
@@ -351,7 +647,7 @@
       </w:r>
     </w:p>
     <w:p>
-      <w:hyperlink r:id="rId9" w:history="1">
+      <w:hyperlink r:id="rId12" w:history="1">
         <w:r>
           <w:rPr>
             <w:rStyle w:val="Hyperlink"/>
@@ -361,7 +657,7 @@
       </w:hyperlink>
     </w:p>
     <w:p>
-      <w:hyperlink r:id="rId10" w:history="1">
+      <w:hyperlink r:id="rId13" w:history="1">
         <w:r>
           <w:rPr>
             <w:rStyle w:val="Hyperlink"/>
@@ -403,7 +699,7 @@
       </w:r>
     </w:p>
     <w:p>
-      <w:hyperlink r:id="rId11" w:history="1">
+      <w:hyperlink r:id="rId14" w:history="1">
         <w:r>
           <w:rPr>
             <w:rStyle w:val="Hyperlink"/>
@@ -425,45 +721,37 @@
           <w:b/>
           <w:bCs/>
         </w:rPr>
-        <w:t>Curve Fitting – Loess and GAM</w:t>
-      </w:r>
-    </w:p>
-    <w:p>
-      <w:pPr>
-        <w:rPr>
-          <w:b/>
-          <w:bCs/>
-        </w:rPr>
-      </w:pPr>
-    </w:p>
-    <w:p>
-      <w:pPr>
-        <w:rPr>
-          <w:b/>
-          <w:bCs/>
-        </w:rPr>
-      </w:pPr>
-      <w:r>
-        <w:rPr>
-          <w:b/>
-          <w:bCs/>
-        </w:rPr>
-        <w:t xml:space="preserve">Loess </w:t>
-      </w:r>
-    </w:p>
-    <w:p>
-      <w:pPr>
-        <w:rPr>
-          <w:b/>
-          <w:bCs/>
-        </w:rPr>
-      </w:pPr>
-      <w:r>
-        <w:rPr>
-          <w:b/>
-          <w:bCs/>
-        </w:rPr>
-        <w:t xml:space="preserve">   is good for getting fast look at smoothed curve, however not good for evaluating models</w:t>
+        <w:t>Curve Fitting – Loess</w:t>
+      </w:r>
+      <w:r>
+        <w:rPr>
+          <w:b/>
+          <w:bCs/>
+        </w:rPr>
+        <w:t xml:space="preserve"> </w:t>
+      </w:r>
+    </w:p>
+    <w:p>
+      <w:pPr>
+        <w:rPr>
+          <w:b/>
+          <w:bCs/>
+        </w:rPr>
+      </w:pPr>
+    </w:p>
+    <w:p>
+      <w:pPr>
+        <w:rPr>
+          <w:b/>
+          <w:bCs/>
+        </w:rPr>
+      </w:pPr>
+      <w:r>
+        <w:rPr>
+          <w:b/>
+          <w:bCs/>
+        </w:rPr>
+        <w:t>Loess is good for getting fast look at smoothed curve, however not good for evaluating models</w:t>
       </w:r>
     </w:p>
     <w:p>
@@ -492,7 +780,7 @@
           <w:rStyle w:val="Hyperlink"/>
         </w:rPr>
       </w:pPr>
-      <w:hyperlink r:id="rId12" w:history="1">
+      <w:hyperlink r:id="rId15" w:history="1">
         <w:r>
           <w:rPr>
             <w:rStyle w:val="Hyperlink"/>
@@ -529,7 +817,6 @@
         <w:rPr>
           <w:rFonts w:ascii="Times New Roman" w:eastAsia="Times New Roman" w:hAnsi="Times New Roman" w:cs="Times New Roman"/>
         </w:rPr>
-        <w:lastRenderedPageBreak/>
         <w:t>“</w:t>
       </w:r>
       <w:r>
@@ -559,14 +846,357 @@
       </w:r>
     </w:p>
     <w:p/>
-    <w:p>
-      <w:r>
-        <w:t xml:space="preserve">GAM </w:t>
-      </w:r>
-      <w:r>
-        <w:t>introductory videos</w:t>
-      </w:r>
-    </w:p>
+    <w:p/>
+    <w:p>
+      <w:pPr>
+        <w:pStyle w:val="NormalWeb"/>
+        <w:spacing w:before="0" w:beforeAutospacing="0" w:after="0" w:afterAutospacing="0"/>
+      </w:pPr>
+      <w:r>
+        <w:rPr>
+          <w:rFonts w:ascii="Calibri" w:hAnsi="Calibri" w:cs="Calibri"/>
+          <w:b/>
+          <w:bCs/>
+          <w:color w:val="000000"/>
+        </w:rPr>
+        <w:t>GOOD Introductory Videos to GAM</w:t>
+      </w:r>
+      <w:r>
+        <w:rPr>
+          <w:rFonts w:ascii="Calibri" w:hAnsi="Calibri" w:cs="Calibri"/>
+          <w:b/>
+          <w:bCs/>
+          <w:color w:val="000000"/>
+        </w:rPr>
+        <w:t xml:space="preserve"> includes </w:t>
+      </w:r>
+      <w:r>
+        <w:rPr>
+          <w:rFonts w:ascii="Calibri" w:hAnsi="Calibri" w:cs="Calibri"/>
+          <w:b/>
+          <w:bCs/>
+          <w:color w:val="000000"/>
+        </w:rPr>
+        <w:t>videos mentioned above</w:t>
+      </w:r>
+    </w:p>
+    <w:p/>
+    <w:p>
+      <w:pPr>
+        <w:pStyle w:val="NormalWeb"/>
+        <w:spacing w:before="0" w:beforeAutospacing="0" w:after="0" w:afterAutospacing="0"/>
+      </w:pPr>
+      <w:hyperlink r:id="rId16" w:history="1">
+        <w:r>
+          <w:rPr>
+            <w:rStyle w:val="Hyperlink"/>
+            <w:rFonts w:ascii="Calibri" w:hAnsi="Calibri" w:cs="Calibri"/>
+            <w:b/>
+            <w:bCs/>
+            <w:color w:val="0563C1"/>
+          </w:rPr>
+          <w:t>https://www.youtube.com/watch?v=6V_VvweZkoI</w:t>
+        </w:r>
+      </w:hyperlink>
+    </w:p>
+    <w:p>
+      <w:pPr>
+        <w:pStyle w:val="NormalWeb"/>
+        <w:spacing w:before="0" w:beforeAutospacing="0" w:after="0" w:afterAutospacing="0"/>
+      </w:pPr>
+      <w:r>
+        <w:rPr>
+          <w:rFonts w:ascii="Calibri" w:hAnsi="Calibri" w:cs="Calibri"/>
+          <w:color w:val="000000"/>
+        </w:rPr>
+        <w:t>R Tutorial: Nonlinear Modeling in R with GAMs | Intro. By Noam Ross, 4.2 min.</w:t>
+      </w:r>
+    </w:p>
+    <w:p>
+      <w:pPr>
+        <w:pStyle w:val="NormalWeb"/>
+        <w:spacing w:before="0" w:beforeAutospacing="0" w:after="0" w:afterAutospacing="0"/>
+      </w:pPr>
+      <w:r>
+        <w:rPr>
+          <w:rFonts w:ascii="Calibri" w:hAnsi="Calibri" w:cs="Calibri"/>
+          <w:color w:val="000000"/>
+        </w:rPr>
+        <w:t xml:space="preserve">(Intro to </w:t>
+      </w:r>
+      <w:proofErr w:type="spellStart"/>
+      <w:r>
+        <w:rPr>
+          <w:rFonts w:ascii="Calibri" w:hAnsi="Calibri" w:cs="Calibri"/>
+          <w:color w:val="000000"/>
+        </w:rPr>
+        <w:t>DataCamp</w:t>
+      </w:r>
+      <w:proofErr w:type="spellEnd"/>
+      <w:r>
+        <w:rPr>
+          <w:rFonts w:ascii="Calibri" w:hAnsi="Calibri" w:cs="Calibri"/>
+          <w:color w:val="000000"/>
+        </w:rPr>
+        <w:t xml:space="preserve"> course)</w:t>
+      </w:r>
+    </w:p>
+    <w:p/>
+    <w:p>
+      <w:pPr>
+        <w:pStyle w:val="NormalWeb"/>
+        <w:spacing w:before="0" w:beforeAutospacing="0" w:after="0" w:afterAutospacing="0"/>
+      </w:pPr>
+      <w:hyperlink r:id="rId17" w:history="1">
+        <w:r>
+          <w:rPr>
+            <w:rStyle w:val="Hyperlink"/>
+            <w:rFonts w:ascii="Calibri" w:hAnsi="Calibri" w:cs="Calibri"/>
+            <w:b/>
+            <w:bCs/>
+            <w:color w:val="0563C1"/>
+          </w:rPr>
+          <w:t>https://ww</w:t>
+        </w:r>
+        <w:r>
+          <w:rPr>
+            <w:rStyle w:val="Hyperlink"/>
+            <w:rFonts w:ascii="Calibri" w:hAnsi="Calibri" w:cs="Calibri"/>
+            <w:b/>
+            <w:bCs/>
+            <w:color w:val="0563C1"/>
+          </w:rPr>
+          <w:t>w</w:t>
+        </w:r>
+        <w:r>
+          <w:rPr>
+            <w:rStyle w:val="Hyperlink"/>
+            <w:rFonts w:ascii="Calibri" w:hAnsi="Calibri" w:cs="Calibri"/>
+            <w:b/>
+            <w:bCs/>
+            <w:color w:val="0563C1"/>
+          </w:rPr>
+          <w:t>.youtube.com/watch?v=8doPTpkAWDQ</w:t>
+        </w:r>
+      </w:hyperlink>
+    </w:p>
+    <w:p>
+      <w:pPr>
+        <w:pStyle w:val="NormalWeb"/>
+        <w:spacing w:before="0" w:beforeAutospacing="0" w:after="0" w:afterAutospacing="0"/>
+      </w:pPr>
+      <w:r>
+        <w:rPr>
+          <w:rFonts w:ascii="Calibri" w:hAnsi="Calibri" w:cs="Calibri"/>
+          <w:color w:val="000000"/>
+        </w:rPr>
+        <w:t>R Tutorial: Multivariate GAMs by Noam Ross, 5 min.</w:t>
+      </w:r>
+    </w:p>
+    <w:p>
+      <w:pPr>
+        <w:pStyle w:val="NormalWeb"/>
+        <w:spacing w:before="0" w:beforeAutospacing="0" w:after="0" w:afterAutospacing="0"/>
+      </w:pPr>
+      <w:r>
+        <w:rPr>
+          <w:rFonts w:ascii="Calibri" w:hAnsi="Calibri" w:cs="Calibri"/>
+          <w:color w:val="000000"/>
+        </w:rPr>
+        <w:t xml:space="preserve">(Intro to </w:t>
+      </w:r>
+      <w:proofErr w:type="spellStart"/>
+      <w:r>
+        <w:rPr>
+          <w:rFonts w:ascii="Calibri" w:hAnsi="Calibri" w:cs="Calibri"/>
+          <w:color w:val="000000"/>
+        </w:rPr>
+        <w:t>DataCamp</w:t>
+      </w:r>
+      <w:proofErr w:type="spellEnd"/>
+      <w:r>
+        <w:rPr>
+          <w:rFonts w:ascii="Calibri" w:hAnsi="Calibri" w:cs="Calibri"/>
+          <w:color w:val="000000"/>
+        </w:rPr>
+        <w:t xml:space="preserve"> course)</w:t>
+      </w:r>
+    </w:p>
+    <w:p/>
+    <w:p>
+      <w:pPr>
+        <w:pStyle w:val="NormalWeb"/>
+        <w:spacing w:before="0" w:beforeAutospacing="0" w:after="0" w:afterAutospacing="0"/>
+      </w:pPr>
+      <w:hyperlink r:id="rId18" w:history="1">
+        <w:r>
+          <w:rPr>
+            <w:rStyle w:val="Hyperlink"/>
+            <w:rFonts w:ascii="Calibri" w:hAnsi="Calibri" w:cs="Calibri"/>
+            <w:color w:val="0563C1"/>
+          </w:rPr>
+          <w:t>https://www.youtube.com/watch?v=sgw4cu8hrZM</w:t>
+        </w:r>
+      </w:hyperlink>
+    </w:p>
+    <w:p>
+      <w:pPr>
+        <w:pStyle w:val="NormalWeb"/>
+        <w:spacing w:before="0" w:beforeAutospacing="0" w:after="0" w:afterAutospacing="0"/>
+      </w:pPr>
+      <w:r>
+        <w:rPr>
+          <w:rFonts w:ascii="Calibri" w:hAnsi="Calibri" w:cs="Calibri"/>
+          <w:b/>
+          <w:bCs/>
+          <w:color w:val="000000"/>
+        </w:rPr>
+        <w:t xml:space="preserve">Introduction to Generalized Additive Models with R and </w:t>
+      </w:r>
+      <w:proofErr w:type="spellStart"/>
+      <w:r>
+        <w:rPr>
+          <w:rFonts w:ascii="Calibri" w:hAnsi="Calibri" w:cs="Calibri"/>
+          <w:b/>
+          <w:bCs/>
+          <w:color w:val="000000"/>
+        </w:rPr>
+        <w:t>mgcv</w:t>
+      </w:r>
+      <w:proofErr w:type="spellEnd"/>
+    </w:p>
+    <w:p>
+      <w:pPr>
+        <w:pStyle w:val="NormalWeb"/>
+        <w:spacing w:before="0" w:beforeAutospacing="0" w:after="0" w:afterAutospacing="0"/>
+      </w:pPr>
+      <w:r>
+        <w:rPr>
+          <w:rFonts w:ascii="Calibri" w:hAnsi="Calibri" w:cs="Calibri"/>
+          <w:color w:val="000000"/>
+        </w:rPr>
+        <w:t xml:space="preserve">3:22 </w:t>
+      </w:r>
+      <w:proofErr w:type="spellStart"/>
+      <w:r>
+        <w:rPr>
+          <w:rFonts w:ascii="Calibri" w:hAnsi="Calibri" w:cs="Calibri"/>
+          <w:color w:val="000000"/>
+        </w:rPr>
+        <w:t>hr</w:t>
+      </w:r>
+      <w:proofErr w:type="spellEnd"/>
+      <w:r>
+        <w:rPr>
+          <w:rFonts w:ascii="Calibri" w:hAnsi="Calibri" w:cs="Calibri"/>
+          <w:color w:val="000000"/>
+        </w:rPr>
+        <w:t xml:space="preserve"> intro by Gavin Simpson</w:t>
+      </w:r>
+    </w:p>
+    <w:p>
+      <w:pPr>
+        <w:pStyle w:val="NormalWeb"/>
+        <w:spacing w:before="0" w:beforeAutospacing="0" w:after="0" w:afterAutospacing="0"/>
+      </w:pPr>
+      <w:r>
+        <w:rPr>
+          <w:rFonts w:ascii="Calibri" w:hAnsi="Calibri" w:cs="Calibri"/>
+          <w:color w:val="000000"/>
+        </w:rPr>
+        <w:t xml:space="preserve">In this online webinar I will introduce participants to splines and how GAMs use splines to learn from the underlying data. I'll show you how splines work and describe the different types of splines available in </w:t>
+      </w:r>
+      <w:proofErr w:type="spellStart"/>
+      <w:r>
+        <w:rPr>
+          <w:rFonts w:ascii="Calibri" w:hAnsi="Calibri" w:cs="Calibri"/>
+          <w:color w:val="000000"/>
+        </w:rPr>
+        <w:t>mgcv</w:t>
+      </w:r>
+      <w:proofErr w:type="spellEnd"/>
+      <w:r>
+        <w:rPr>
+          <w:rFonts w:ascii="Calibri" w:hAnsi="Calibri" w:cs="Calibri"/>
+          <w:color w:val="000000"/>
+        </w:rPr>
+        <w:t xml:space="preserve"> and what they can be used for. In addition, I'll cover * model fitting in R with </w:t>
+      </w:r>
+      <w:proofErr w:type="spellStart"/>
+      <w:r>
+        <w:rPr>
+          <w:rFonts w:ascii="Calibri" w:hAnsi="Calibri" w:cs="Calibri"/>
+          <w:color w:val="000000"/>
+        </w:rPr>
+        <w:t>mgcv</w:t>
+      </w:r>
+      <w:proofErr w:type="spellEnd"/>
+      <w:r>
+        <w:rPr>
+          <w:rFonts w:ascii="Calibri" w:hAnsi="Calibri" w:cs="Calibri"/>
+          <w:color w:val="000000"/>
+        </w:rPr>
+        <w:t>, * model checking and diagnostics, * plotting and working with GAMs.</w:t>
+      </w:r>
+    </w:p>
+    <w:p/>
+    <w:p>
+      <w:pPr>
+        <w:pStyle w:val="NormalWeb"/>
+        <w:spacing w:before="0" w:beforeAutospacing="0" w:after="0" w:afterAutospacing="0"/>
+      </w:pPr>
+      <w:r>
+        <w:rPr>
+          <w:rFonts w:ascii="Calibri" w:hAnsi="Calibri" w:cs="Calibri"/>
+          <w:b/>
+          <w:bCs/>
+          <w:color w:val="000000"/>
+        </w:rPr>
+        <w:t xml:space="preserve">Slides </w:t>
+      </w:r>
+      <w:r>
+        <w:rPr>
+          <w:rFonts w:ascii="Calibri" w:hAnsi="Calibri" w:cs="Calibri"/>
+          <w:color w:val="000000"/>
+        </w:rPr>
+        <w:t xml:space="preserve">for above Gavin </w:t>
+      </w:r>
+      <w:proofErr w:type="gramStart"/>
+      <w:r>
+        <w:rPr>
+          <w:rFonts w:ascii="Calibri" w:hAnsi="Calibri" w:cs="Calibri"/>
+          <w:color w:val="000000"/>
+        </w:rPr>
+        <w:t>Simpson  Intro</w:t>
+      </w:r>
+      <w:proofErr w:type="gramEnd"/>
+      <w:r>
+        <w:rPr>
+          <w:rFonts w:ascii="Calibri" w:hAnsi="Calibri" w:cs="Calibri"/>
+          <w:color w:val="000000"/>
+        </w:rPr>
+        <w:t xml:space="preserve"> seminar</w:t>
+      </w:r>
+    </w:p>
+    <w:p>
+      <w:pPr>
+        <w:pStyle w:val="NormalWeb"/>
+        <w:spacing w:before="0" w:beforeAutospacing="0" w:after="0" w:afterAutospacing="0"/>
+      </w:pPr>
+      <w:hyperlink r:id="rId19" w:anchor="1" w:history="1">
+        <w:r>
+          <w:rPr>
+            <w:rStyle w:val="Hyperlink"/>
+            <w:rFonts w:ascii="Calibri" w:hAnsi="Calibri" w:cs="Calibri"/>
+            <w:color w:val="0563C1"/>
+          </w:rPr>
+          <w:t>https://fromthebottomoftheheap.net/slides/gam-intro-webinar-2020/gam-intro.html#1</w:t>
+        </w:r>
+      </w:hyperlink>
+    </w:p>
+    <w:p/>
+    <w:p/>
+    <w:p/>
     <w:p/>
     <w:p>
       <w:pPr>
@@ -1037,6 +1667,19 @@
       <w:u w:val="single"/>
     </w:rPr>
   </w:style>
+  <w:style w:type="paragraph" w:styleId="NormalWeb">
+    <w:name w:val="Normal (Web)"/>
+    <w:basedOn w:val="Normal"/>
+    <w:uiPriority w:val="99"/>
+    <w:unhideWhenUsed/>
+    <w:rsid w:val="005144FB"/>
+    <w:pPr>
+      <w:spacing w:before="100" w:beforeAutospacing="1" w:after="100" w:afterAutospacing="1"/>
+    </w:pPr>
+    <w:rPr>
+      <w:rFonts w:ascii="Times New Roman" w:eastAsia="Times New Roman" w:hAnsi="Times New Roman" w:cs="Times New Roman"/>
+    </w:rPr>
+  </w:style>
 </w:styles>
 </file>
 

</xml_diff>